<commit_message>
minor 2, 3 code
</commit_message>
<xml_diff>
--- a/Word dokumenty/2_algoritmizace_grafy_stavovy_prostor_razeni.docx
+++ b/Word dokumenty/2_algoritmizace_grafy_stavovy_prostor_razeni.docx
@@ -53,7 +53,33 @@
           <w:szCs w:val="24"/>
           <w:lang w:val="cs-CZ"/>
         </w:rPr>
-        <w:t>Grafy, Prohlédávání stavového prostoru, Řazení</w:t>
+        <w:t xml:space="preserve">Grafy, </w:t>
+      </w:r>
+      <w:proofErr w:type="spellStart"/>
+      <w:r>
+        <w:rPr>
+          <w:rStyle w:val="label"/>
+          <w:rFonts w:asciiTheme="minorHAnsi" w:hAnsiTheme="minorHAnsi" w:cstheme="minorHAnsi"/>
+          <w:b/>
+          <w:bCs/>
+          <w:sz w:val="32"/>
+          <w:szCs w:val="24"/>
+          <w:lang w:val="cs-CZ"/>
+        </w:rPr>
+        <w:t>Prohlédávání</w:t>
+      </w:r>
+      <w:proofErr w:type="spellEnd"/>
+      <w:r>
+        <w:rPr>
+          <w:rStyle w:val="label"/>
+          <w:rFonts w:asciiTheme="minorHAnsi" w:hAnsiTheme="minorHAnsi" w:cstheme="minorHAnsi"/>
+          <w:b/>
+          <w:bCs/>
+          <w:sz w:val="32"/>
+          <w:szCs w:val="24"/>
+          <w:lang w:val="cs-CZ"/>
+        </w:rPr>
+        <w:t xml:space="preserve"> stavového prostoru, Řazení</w:t>
       </w:r>
     </w:p>
     <w:p>
@@ -140,12 +166,21 @@
           <w:lang w:val="cs-CZ"/>
         </w:rPr>
       </w:pPr>
-      <w:r>
-        <w:rPr>
-          <w:rFonts w:asciiTheme="minorHAnsi" w:hAnsiTheme="minorHAnsi" w:cstheme="minorHAnsi"/>
-          <w:lang w:val="cs-CZ"/>
-        </w:rPr>
-        <w:t>Řeší obecnou třídu problémů</w:t>
+      <w:proofErr w:type="gramStart"/>
+      <w:r>
+        <w:rPr>
+          <w:rFonts w:asciiTheme="minorHAnsi" w:hAnsiTheme="minorHAnsi" w:cstheme="minorHAnsi"/>
+          <w:lang w:val="cs-CZ"/>
+        </w:rPr>
+        <w:t>Řeší</w:t>
+      </w:r>
+      <w:proofErr w:type="gramEnd"/>
+      <w:r>
+        <w:rPr>
+          <w:rFonts w:asciiTheme="minorHAnsi" w:hAnsiTheme="minorHAnsi" w:cstheme="minorHAnsi"/>
+          <w:lang w:val="cs-CZ"/>
+        </w:rPr>
+        <w:t xml:space="preserve"> obecnou třídu problémů</w:t>
       </w:r>
     </w:p>
     <w:p>
@@ -187,8 +222,17 @@
           <w:rFonts w:asciiTheme="minorHAnsi" w:hAnsiTheme="minorHAnsi" w:cstheme="minorHAnsi"/>
           <w:lang w:val="cs-CZ"/>
         </w:rPr>
-        <w:t>Je to způsob dělení na menši podprogramy – čitelnost, bez redundantnosti</w:t>
-      </w:r>
+        <w:t xml:space="preserve">Je to způsob dělení na menši podprogramy – čitelnost, bez </w:t>
+      </w:r>
+      <w:proofErr w:type="spellStart"/>
+      <w:r>
+        <w:rPr>
+          <w:rFonts w:asciiTheme="minorHAnsi" w:hAnsiTheme="minorHAnsi" w:cstheme="minorHAnsi"/>
+          <w:lang w:val="cs-CZ"/>
+        </w:rPr>
+        <w:t>redundantnosti</w:t>
+      </w:r>
+      <w:proofErr w:type="spellEnd"/>
     </w:p>
     <w:p>
       <w:pPr>
@@ -312,69 +356,6 @@
     </w:p>
     <w:p>
       <w:pPr>
-        <w:pStyle w:val="ListParagraph"/>
-        <w:numPr>
-          <w:ilvl w:val="0"/>
-          <w:numId w:val="1"/>
-        </w:numPr>
-        <w:spacing w:after="0"/>
-        <w:rPr>
-          <w:rFonts w:asciiTheme="minorHAnsi" w:hAnsiTheme="minorHAnsi" w:cstheme="minorHAnsi"/>
-          <w:lang w:val="cs-CZ"/>
-        </w:rPr>
-      </w:pPr>
-      <w:r>
-        <w:rPr>
-          <w:rFonts w:asciiTheme="minorHAnsi" w:hAnsiTheme="minorHAnsi" w:cstheme="minorHAnsi"/>
-          <w:lang w:val="cs-CZ"/>
-        </w:rPr>
-        <w:t>je tvořen ze tří kroků</w:t>
-      </w:r>
-    </w:p>
-    <w:p>
-      <w:pPr>
-        <w:pStyle w:val="ListParagraph"/>
-        <w:numPr>
-          <w:ilvl w:val="0"/>
-          <w:numId w:val="4"/>
-        </w:numPr>
-        <w:spacing w:after="0"/>
-        <w:rPr>
-          <w:rFonts w:asciiTheme="minorHAnsi" w:hAnsiTheme="minorHAnsi" w:cstheme="minorHAnsi"/>
-          <w:lang w:val="cs-CZ"/>
-        </w:rPr>
-      </w:pPr>
-      <w:r>
-        <w:rPr>
-          <w:rFonts w:asciiTheme="minorHAnsi" w:hAnsiTheme="minorHAnsi" w:cstheme="minorHAnsi"/>
-          <w:lang w:val="cs-CZ"/>
-        </w:rPr>
-        <w:t>posloupnost – kroky v daném pořadí</w:t>
-      </w:r>
-    </w:p>
-    <w:p>
-      <w:pPr>
-        <w:pStyle w:val="ListParagraph"/>
-        <w:numPr>
-          <w:ilvl w:val="0"/>
-          <w:numId w:val="4"/>
-        </w:numPr>
-        <w:spacing w:after="0"/>
-        <w:rPr>
-          <w:rFonts w:asciiTheme="minorHAnsi" w:hAnsiTheme="minorHAnsi" w:cstheme="minorHAnsi"/>
-          <w:lang w:val="cs-CZ"/>
-        </w:rPr>
-      </w:pPr>
-      <w:r>
-        <w:rPr>
-          <w:rFonts w:asciiTheme="minorHAnsi" w:hAnsiTheme="minorHAnsi" w:cstheme="minorHAnsi"/>
-          <w:lang w:val="cs-CZ"/>
-        </w:rPr>
-        <w:t>větvení</w:t>
-      </w:r>
-    </w:p>
-    <w:p>
-      <w:pPr>
         <w:tabs>
           <w:tab w:val="left" w:pos="1219"/>
         </w:tabs>
@@ -474,21 +455,7 @@
           <w:rFonts w:asciiTheme="minorHAnsi" w:hAnsiTheme="minorHAnsi" w:cstheme="minorHAnsi"/>
           <w:lang w:val="cs-CZ"/>
         </w:rPr>
-        <w:t>Jsou velice p</w:t>
-      </w:r>
-      <w:r>
-        <w:rPr>
-          <w:rFonts w:asciiTheme="minorHAnsi" w:hAnsiTheme="minorHAnsi" w:cstheme="minorHAnsi"/>
-          <w:lang w:val="cs-CZ"/>
-        </w:rPr>
-        <w:t>odobný jako stromy</w:t>
-      </w:r>
-      <w:r>
-        <w:rPr>
-          <w:rFonts w:asciiTheme="minorHAnsi" w:hAnsiTheme="minorHAnsi" w:cstheme="minorHAnsi"/>
-          <w:lang w:val="cs-CZ"/>
-        </w:rPr>
-        <w:t xml:space="preserve"> – strom je podmnožina grafu.</w:t>
+        <w:t>Jsou velice podobný jako stromy – strom je podmnožina grafu.</w:t>
       </w:r>
     </w:p>
     <w:p>
@@ -709,7 +676,43 @@
           <w:szCs w:val="28"/>
           <w:lang w:val="cs-CZ"/>
         </w:rPr>
-        <w:t xml:space="preserve">Ohodnocený graf nám říká, jaká je vzdálenost mezi určitými vrcholy, případně délku hrany. Může také ale spoužit kjednoduchému přiřazení čísel ke hranám. </w:t>
+        <w:t xml:space="preserve">Ohodnocený graf nám říká, jaká je vzdálenost mezi určitými vrcholy, případně délku hrany. Může také ale </w:t>
+      </w:r>
+      <w:proofErr w:type="spellStart"/>
+      <w:r>
+        <w:rPr>
+          <w:rFonts w:asciiTheme="minorHAnsi" w:hAnsiTheme="minorHAnsi" w:cstheme="minorHAnsi"/>
+          <w:szCs w:val="28"/>
+          <w:lang w:val="cs-CZ"/>
+        </w:rPr>
+        <w:t>spoužit</w:t>
+      </w:r>
+      <w:proofErr w:type="spellEnd"/>
+      <w:r>
+        <w:rPr>
+          <w:rFonts w:asciiTheme="minorHAnsi" w:hAnsiTheme="minorHAnsi" w:cstheme="minorHAnsi"/>
+          <w:szCs w:val="28"/>
+          <w:lang w:val="cs-CZ"/>
+        </w:rPr>
+        <w:t xml:space="preserve"> </w:t>
+      </w:r>
+      <w:proofErr w:type="spellStart"/>
+      <w:r>
+        <w:rPr>
+          <w:rFonts w:asciiTheme="minorHAnsi" w:hAnsiTheme="minorHAnsi" w:cstheme="minorHAnsi"/>
+          <w:szCs w:val="28"/>
+          <w:lang w:val="cs-CZ"/>
+        </w:rPr>
+        <w:t>kjednoduchému</w:t>
+      </w:r>
+      <w:proofErr w:type="spellEnd"/>
+      <w:r>
+        <w:rPr>
+          <w:rFonts w:asciiTheme="minorHAnsi" w:hAnsiTheme="minorHAnsi" w:cstheme="minorHAnsi"/>
+          <w:szCs w:val="28"/>
+          <w:lang w:val="cs-CZ"/>
+        </w:rPr>
+        <w:t xml:space="preserve"> přiřazení čísel ke hranám. </w:t>
       </w:r>
     </w:p>
     <w:p>
@@ -766,7 +769,27 @@
           <w:szCs w:val="28"/>
           <w:lang w:val="cs-CZ"/>
         </w:rPr>
-        <w:t>Jedná se o graf, ve kterém je každý vrchol spojen se všemi ostatními vrcholy hranou.Cyklický a necyklický</w:t>
+        <w:t xml:space="preserve">Jedná se o graf, ve kterém je každý vrchol spojen se všemi ostatními vrcholy </w:t>
+      </w:r>
+      <w:proofErr w:type="spellStart"/>
+      <w:proofErr w:type="gramStart"/>
+      <w:r>
+        <w:rPr>
+          <w:rFonts w:asciiTheme="minorHAnsi" w:hAnsiTheme="minorHAnsi" w:cstheme="minorHAnsi"/>
+          <w:szCs w:val="28"/>
+          <w:lang w:val="cs-CZ"/>
+        </w:rPr>
+        <w:t>hranou.Cyklický</w:t>
+      </w:r>
+      <w:proofErr w:type="spellEnd"/>
+      <w:proofErr w:type="gramEnd"/>
+      <w:r>
+        <w:rPr>
+          <w:rFonts w:asciiTheme="minorHAnsi" w:hAnsiTheme="minorHAnsi" w:cstheme="minorHAnsi"/>
+          <w:szCs w:val="28"/>
+          <w:lang w:val="cs-CZ"/>
+        </w:rPr>
+        <w:t xml:space="preserve"> a necyklický</w:t>
       </w:r>
     </w:p>
     <w:p>
@@ -823,7 +846,6 @@
           <w:szCs w:val="28"/>
           <w:lang w:val="cs-CZ"/>
         </w:rPr>
-        <w:lastRenderedPageBreak/>
         <w:t>je graf, ve kterém můžeme chodit dokola nekonečně skrze všechny body a necyklický graf je takový, ve kterém se můžeme zaseknout a nejít skrze všechny body jednou cestou bez vracení.</w:t>
       </w:r>
     </w:p>
@@ -864,6 +886,7 @@
           <w:rFonts w:asciiTheme="minorHAnsi" w:hAnsiTheme="minorHAnsi" w:cstheme="minorHAnsi"/>
           <w:b/>
           <w:bCs/>
+          <w:noProof/>
           <w:lang w:val="cs-CZ"/>
         </w:rPr>
         <w:drawing>
@@ -1178,13 +1201,23 @@
           <w:lang w:val="cs-CZ"/>
         </w:rPr>
       </w:pPr>
-      <w:r>
-        <w:rPr>
-          <w:rFonts w:asciiTheme="minorHAnsi" w:hAnsiTheme="minorHAnsi" w:cstheme="minorHAnsi"/>
-          <w:szCs w:val="28"/>
-          <w:lang w:val="cs-CZ"/>
-        </w:rPr>
-        <w:t xml:space="preserve">vytváří </w:t>
+      <w:proofErr w:type="gramStart"/>
+      <w:r>
+        <w:rPr>
+          <w:rFonts w:asciiTheme="minorHAnsi" w:hAnsiTheme="minorHAnsi" w:cstheme="minorHAnsi"/>
+          <w:szCs w:val="28"/>
+          <w:lang w:val="cs-CZ"/>
+        </w:rPr>
+        <w:t>vytváří</w:t>
+      </w:r>
+      <w:proofErr w:type="gramEnd"/>
+      <w:r>
+        <w:rPr>
+          <w:rFonts w:asciiTheme="minorHAnsi" w:hAnsiTheme="minorHAnsi" w:cstheme="minorHAnsi"/>
+          <w:szCs w:val="28"/>
+          <w:lang w:val="cs-CZ"/>
+        </w:rPr>
+        <w:t xml:space="preserve"> </w:t>
       </w:r>
       <w:r>
         <w:rPr>
@@ -1322,7 +1355,25 @@
           <w:szCs w:val="28"/>
           <w:lang w:val="cs-CZ"/>
         </w:rPr>
-        <w:t>tomu, že je stavový prostor množina všech možných výsledků, je potřeba kjeho kompletnímu projetí hrubá síla –</w:t>
+        <w:t xml:space="preserve">tomu, že je stavový prostor množina všech možných výsledků, je potřeba </w:t>
+      </w:r>
+      <w:proofErr w:type="spellStart"/>
+      <w:r>
+        <w:rPr>
+          <w:rFonts w:asciiTheme="minorHAnsi" w:hAnsiTheme="minorHAnsi" w:cstheme="minorHAnsi"/>
+          <w:szCs w:val="28"/>
+          <w:lang w:val="cs-CZ"/>
+        </w:rPr>
+        <w:t>kjeho</w:t>
+      </w:r>
+      <w:proofErr w:type="spellEnd"/>
+      <w:r>
+        <w:rPr>
+          <w:rFonts w:asciiTheme="minorHAnsi" w:hAnsiTheme="minorHAnsi" w:cstheme="minorHAnsi"/>
+          <w:szCs w:val="28"/>
+          <w:lang w:val="cs-CZ"/>
+        </w:rPr>
+        <w:t xml:space="preserve"> kompletnímu projetí hrubá síla –</w:t>
       </w:r>
       <w:r>
         <w:rPr>
@@ -1332,15 +1383,27 @@
         </w:rPr>
         <w:t xml:space="preserve"> </w:t>
       </w:r>
-      <w:r>
-        <w:rPr>
-          <w:rFonts w:asciiTheme="minorHAnsi" w:hAnsiTheme="minorHAnsi" w:cstheme="minorHAnsi"/>
-          <w:b/>
-          <w:bCs/>
-          <w:szCs w:val="28"/>
-          <w:lang w:val="cs-CZ"/>
-        </w:rPr>
-        <w:t>bruteforce algoritmus</w:t>
+      <w:proofErr w:type="spellStart"/>
+      <w:r>
+        <w:rPr>
+          <w:rFonts w:asciiTheme="minorHAnsi" w:hAnsiTheme="minorHAnsi" w:cstheme="minorHAnsi"/>
+          <w:b/>
+          <w:bCs/>
+          <w:szCs w:val="28"/>
+          <w:lang w:val="cs-CZ"/>
+        </w:rPr>
+        <w:t>bruteforce</w:t>
+      </w:r>
+      <w:proofErr w:type="spellEnd"/>
+      <w:r>
+        <w:rPr>
+          <w:rFonts w:asciiTheme="minorHAnsi" w:hAnsiTheme="minorHAnsi" w:cstheme="minorHAnsi"/>
+          <w:b/>
+          <w:bCs/>
+          <w:szCs w:val="28"/>
+          <w:lang w:val="cs-CZ"/>
+        </w:rPr>
+        <w:t xml:space="preserve"> algoritmus</w:t>
       </w:r>
       <w:r>
         <w:rPr>
@@ -1370,6 +1433,7 @@
           <w:lang w:val="cs-CZ"/>
         </w:rPr>
       </w:pPr>
+      <w:proofErr w:type="spellStart"/>
       <w:r>
         <w:rPr>
           <w:rFonts w:asciiTheme="minorHAnsi" w:hAnsiTheme="minorHAnsi" w:cstheme="minorHAnsi"/>
@@ -1378,6 +1442,7 @@
         </w:rPr>
         <w:t>Backtracing</w:t>
       </w:r>
+      <w:proofErr w:type="spellEnd"/>
     </w:p>
     <w:p>
       <w:pPr>
@@ -1399,37 +1464,56 @@
           <w:color w:val="000000" w:themeColor="text1"/>
           <w:lang w:val="cs-CZ"/>
         </w:rPr>
+        <w:t xml:space="preserve">Vrací </w:t>
+      </w:r>
+      <w:proofErr w:type="gramStart"/>
+      <w:r>
+        <w:rPr>
+          <w:rFonts w:asciiTheme="minorHAnsi" w:hAnsiTheme="minorHAnsi" w:cstheme="minorHAnsi"/>
+          <w:color w:val="000000" w:themeColor="text1"/>
+          <w:lang w:val="cs-CZ"/>
+        </w:rPr>
+        <w:t>se</w:t>
+      </w:r>
+      <w:proofErr w:type="gramEnd"/>
+      <w:r>
+        <w:rPr>
+          <w:rFonts w:asciiTheme="minorHAnsi" w:hAnsiTheme="minorHAnsi" w:cstheme="minorHAnsi"/>
+          <w:color w:val="000000" w:themeColor="text1"/>
+          <w:lang w:val="cs-CZ"/>
+        </w:rPr>
+        <w:t xml:space="preserve"> pokud ví, že už se nic nemůže stát</w:t>
+      </w:r>
+    </w:p>
+    <w:p>
+      <w:pPr>
+        <w:spacing w:after="0"/>
+        <w:rPr>
+          <w:rFonts w:asciiTheme="minorHAnsi" w:hAnsiTheme="minorHAnsi" w:cstheme="minorHAnsi"/>
+          <w:szCs w:val="28"/>
+          <w:lang w:val="cs-CZ"/>
+        </w:rPr>
+      </w:pPr>
+    </w:p>
+    <w:p>
+      <w:pPr>
+        <w:spacing w:after="0"/>
+        <w:rPr>
+          <w:rFonts w:asciiTheme="minorHAnsi" w:hAnsiTheme="minorHAnsi" w:cstheme="minorHAnsi"/>
+          <w:b/>
+          <w:bCs/>
+          <w:lang w:val="cs-CZ"/>
+        </w:rPr>
+      </w:pPr>
+      <w:r>
+        <w:rPr>
+          <w:rFonts w:asciiTheme="minorHAnsi" w:hAnsiTheme="minorHAnsi" w:cstheme="minorHAnsi"/>
+          <w:b/>
+          <w:bCs/>
+          <w:noProof/>
+          <w:lang w:val="cs-CZ"/>
+        </w:rPr>
         <w:lastRenderedPageBreak/>
-        <w:t>Vrací se pokud ví, že už se nic nemůže stát</w:t>
-      </w:r>
-    </w:p>
-    <w:p>
-      <w:pPr>
-        <w:spacing w:after="0"/>
-        <w:rPr>
-          <w:rFonts w:asciiTheme="minorHAnsi" w:hAnsiTheme="minorHAnsi" w:cstheme="minorHAnsi"/>
-          <w:szCs w:val="28"/>
-          <w:lang w:val="cs-CZ"/>
-        </w:rPr>
-      </w:pPr>
-    </w:p>
-    <w:p>
-      <w:pPr>
-        <w:spacing w:after="0"/>
-        <w:rPr>
-          <w:rFonts w:asciiTheme="minorHAnsi" w:hAnsiTheme="minorHAnsi" w:cstheme="minorHAnsi"/>
-          <w:b/>
-          <w:bCs/>
-          <w:lang w:val="cs-CZ"/>
-        </w:rPr>
-      </w:pPr>
-      <w:r>
-        <w:rPr>
-          <w:rFonts w:asciiTheme="minorHAnsi" w:hAnsiTheme="minorHAnsi" w:cstheme="minorHAnsi"/>
-          <w:b/>
-          <w:bCs/>
-          <w:lang w:val="cs-CZ"/>
-        </w:rPr>
         <w:drawing>
           <wp:inline distT="0" distB="0" distL="0" distR="0" wp14:anchorId="4AFAF832" wp14:editId="495BDAC9">
             <wp:extent cx="2976969" cy="3093578"/>
@@ -1477,6 +1561,7 @@
           <w:rFonts w:asciiTheme="minorHAnsi" w:hAnsiTheme="minorHAnsi" w:cstheme="minorHAnsi"/>
           <w:b/>
           <w:bCs/>
+          <w:noProof/>
           <w:lang w:val="cs-CZ"/>
         </w:rPr>
         <w:drawing>
@@ -1620,7 +1705,25 @@
           <w:szCs w:val="28"/>
           <w:lang w:val="cs-CZ"/>
         </w:rPr>
-        <w:t xml:space="preserve">perace, během kterého srovnáme určitou datovou sturkturu plnou určitých dat dle potřeb. </w:t>
+        <w:t xml:space="preserve">perace, během kterého srovnáme určitou datovou </w:t>
+      </w:r>
+      <w:proofErr w:type="spellStart"/>
+      <w:r>
+        <w:rPr>
+          <w:rFonts w:asciiTheme="minorHAnsi" w:hAnsiTheme="minorHAnsi" w:cstheme="minorHAnsi"/>
+          <w:szCs w:val="28"/>
+          <w:lang w:val="cs-CZ"/>
+        </w:rPr>
+        <w:t>sturkturu</w:t>
+      </w:r>
+      <w:proofErr w:type="spellEnd"/>
+      <w:r>
+        <w:rPr>
+          <w:rFonts w:asciiTheme="minorHAnsi" w:hAnsiTheme="minorHAnsi" w:cstheme="minorHAnsi"/>
+          <w:szCs w:val="28"/>
+          <w:lang w:val="cs-CZ"/>
+        </w:rPr>
+        <w:t xml:space="preserve"> plnou určitých dat dle potřeb. </w:t>
       </w:r>
     </w:p>
     <w:p>
@@ -1654,7 +1757,25 @@
           <w:szCs w:val="28"/>
           <w:lang w:val="cs-CZ"/>
         </w:rPr>
-        <w:t>tomu různé typy řazení, každé má svojí rychlost a každý je vhodný pro určitý počet dat.</w:t>
+        <w:t xml:space="preserve">tomu různé typy řazení, každé má </w:t>
+      </w:r>
+      <w:proofErr w:type="gramStart"/>
+      <w:r>
+        <w:rPr>
+          <w:rFonts w:asciiTheme="minorHAnsi" w:hAnsiTheme="minorHAnsi" w:cstheme="minorHAnsi"/>
+          <w:szCs w:val="28"/>
+          <w:lang w:val="cs-CZ"/>
+        </w:rPr>
+        <w:t>svojí</w:t>
+      </w:r>
+      <w:proofErr w:type="gramEnd"/>
+      <w:r>
+        <w:rPr>
+          <w:rFonts w:asciiTheme="minorHAnsi" w:hAnsiTheme="minorHAnsi" w:cstheme="minorHAnsi"/>
+          <w:szCs w:val="28"/>
+          <w:lang w:val="cs-CZ"/>
+        </w:rPr>
+        <w:t xml:space="preserve"> rychlost a každý je vhodný pro určitý počet dat.</w:t>
       </w:r>
     </w:p>
     <w:p>
@@ -1682,15 +1803,27 @@
           <w:lang w:val="cs-CZ"/>
         </w:rPr>
       </w:pPr>
-      <w:r>
-        <w:rPr>
-          <w:rFonts w:asciiTheme="minorHAnsi" w:hAnsiTheme="minorHAnsi" w:cstheme="minorHAnsi"/>
-          <w:b/>
-          <w:bCs/>
-          <w:color w:val="000000" w:themeColor="text1"/>
-          <w:lang w:val="cs-CZ"/>
-        </w:rPr>
-        <w:t>Bubble sort</w:t>
+      <w:proofErr w:type="spellStart"/>
+      <w:r>
+        <w:rPr>
+          <w:rFonts w:asciiTheme="minorHAnsi" w:hAnsiTheme="minorHAnsi" w:cstheme="minorHAnsi"/>
+          <w:b/>
+          <w:bCs/>
+          <w:color w:val="000000" w:themeColor="text1"/>
+          <w:lang w:val="cs-CZ"/>
+        </w:rPr>
+        <w:t>Bubble</w:t>
+      </w:r>
+      <w:proofErr w:type="spellEnd"/>
+      <w:r>
+        <w:rPr>
+          <w:rFonts w:asciiTheme="minorHAnsi" w:hAnsiTheme="minorHAnsi" w:cstheme="minorHAnsi"/>
+          <w:b/>
+          <w:bCs/>
+          <w:color w:val="000000" w:themeColor="text1"/>
+          <w:lang w:val="cs-CZ"/>
+        </w:rPr>
+        <w:t xml:space="preserve"> sort</w:t>
       </w:r>
     </w:p>
     <w:p>
@@ -1727,7 +1860,29 @@
           <w:color w:val="000000" w:themeColor="text1"/>
           <w:lang w:val="cs-CZ"/>
         </w:rPr>
-        <w:t xml:space="preserve"> ukládany na magnetické pásky nebo perforované karty</w:t>
+        <w:t xml:space="preserve"> </w:t>
+      </w:r>
+      <w:proofErr w:type="spellStart"/>
+      <w:r>
+        <w:rPr>
+          <w:rFonts w:asciiTheme="minorHAnsi" w:hAnsiTheme="minorHAnsi" w:cstheme="minorHAnsi"/>
+          <w:b/>
+          <w:bCs/>
+          <w:color w:val="000000" w:themeColor="text1"/>
+          <w:lang w:val="cs-CZ"/>
+        </w:rPr>
+        <w:t>ukládany</w:t>
+      </w:r>
+      <w:proofErr w:type="spellEnd"/>
+      <w:r>
+        <w:rPr>
+          <w:rFonts w:asciiTheme="minorHAnsi" w:hAnsiTheme="minorHAnsi" w:cstheme="minorHAnsi"/>
+          <w:b/>
+          <w:bCs/>
+          <w:color w:val="000000" w:themeColor="text1"/>
+          <w:lang w:val="cs-CZ"/>
+        </w:rPr>
+        <w:t xml:space="preserve"> na magnetické pásky nebo perforované karty</w:t>
       </w:r>
     </w:p>
     <w:p>
@@ -1777,7 +1932,25 @@
           <w:color w:val="000000" w:themeColor="text1"/>
           <w:lang w:val="cs-CZ"/>
         </w:rPr>
-        <w:t>Proto bubble sort byl dobrým řešením za tehdejší doby</w:t>
+        <w:t xml:space="preserve">Proto </w:t>
+      </w:r>
+      <w:proofErr w:type="spellStart"/>
+      <w:r>
+        <w:rPr>
+          <w:rFonts w:asciiTheme="minorHAnsi" w:hAnsiTheme="minorHAnsi" w:cstheme="minorHAnsi"/>
+          <w:color w:val="000000" w:themeColor="text1"/>
+          <w:lang w:val="cs-CZ"/>
+        </w:rPr>
+        <w:t>bubble</w:t>
+      </w:r>
+      <w:proofErr w:type="spellEnd"/>
+      <w:r>
+        <w:rPr>
+          <w:rFonts w:asciiTheme="minorHAnsi" w:hAnsiTheme="minorHAnsi" w:cstheme="minorHAnsi"/>
+          <w:color w:val="000000" w:themeColor="text1"/>
+          <w:lang w:val="cs-CZ"/>
+        </w:rPr>
+        <w:t xml:space="preserve"> sort byl dobrým řešením za tehdejší doby</w:t>
       </w:r>
     </w:p>
     <w:p>
@@ -2003,7 +2176,6 @@
           <w:color w:val="000000" w:themeColor="text1"/>
           <w:lang w:val="cs-CZ"/>
         </w:rPr>
-        <w:lastRenderedPageBreak/>
         <w:t>Nepoužívá se</w:t>
       </w:r>
     </w:p>
@@ -2146,15 +2318,27 @@
           <w:lang w:val="cs-CZ"/>
         </w:rPr>
       </w:pPr>
-      <w:r>
-        <w:rPr>
-          <w:rFonts w:asciiTheme="minorHAnsi" w:hAnsiTheme="minorHAnsi" w:cstheme="minorHAnsi"/>
-          <w:b/>
-          <w:bCs/>
-          <w:color w:val="000000" w:themeColor="text1"/>
-          <w:lang w:val="cs-CZ"/>
-        </w:rPr>
-        <w:t>Quick sort</w:t>
+      <w:proofErr w:type="spellStart"/>
+      <w:r>
+        <w:rPr>
+          <w:rFonts w:asciiTheme="minorHAnsi" w:hAnsiTheme="minorHAnsi" w:cstheme="minorHAnsi"/>
+          <w:b/>
+          <w:bCs/>
+          <w:color w:val="000000" w:themeColor="text1"/>
+          <w:lang w:val="cs-CZ"/>
+        </w:rPr>
+        <w:t>Quick</w:t>
+      </w:r>
+      <w:proofErr w:type="spellEnd"/>
+      <w:r>
+        <w:rPr>
+          <w:rFonts w:asciiTheme="minorHAnsi" w:hAnsiTheme="minorHAnsi" w:cstheme="minorHAnsi"/>
+          <w:b/>
+          <w:bCs/>
+          <w:color w:val="000000" w:themeColor="text1"/>
+          <w:lang w:val="cs-CZ"/>
+        </w:rPr>
+        <w:t xml:space="preserve"> sort</w:t>
       </w:r>
     </w:p>
     <w:p>
@@ -2239,6 +2423,7 @@
           <w:rFonts w:asciiTheme="minorHAnsi" w:hAnsiTheme="minorHAnsi" w:cstheme="minorHAnsi"/>
           <w:b/>
           <w:bCs/>
+          <w:noProof/>
           <w:color w:val="000000" w:themeColor="text1"/>
           <w:lang w:val="cs-CZ"/>
         </w:rPr>
@@ -2305,15 +2490,27 @@
           <w:lang w:val="cs-CZ"/>
         </w:rPr>
       </w:pPr>
-      <w:r>
-        <w:rPr>
-          <w:rFonts w:asciiTheme="minorHAnsi" w:hAnsiTheme="minorHAnsi" w:cstheme="minorHAnsi"/>
-          <w:b/>
-          <w:bCs/>
-          <w:color w:val="000000" w:themeColor="text1"/>
-          <w:lang w:val="cs-CZ"/>
-        </w:rPr>
-        <w:t>Merge sort</w:t>
+      <w:proofErr w:type="spellStart"/>
+      <w:r>
+        <w:rPr>
+          <w:rFonts w:asciiTheme="minorHAnsi" w:hAnsiTheme="minorHAnsi" w:cstheme="minorHAnsi"/>
+          <w:b/>
+          <w:bCs/>
+          <w:color w:val="000000" w:themeColor="text1"/>
+          <w:lang w:val="cs-CZ"/>
+        </w:rPr>
+        <w:t>Merge</w:t>
+      </w:r>
+      <w:proofErr w:type="spellEnd"/>
+      <w:r>
+        <w:rPr>
+          <w:rFonts w:asciiTheme="minorHAnsi" w:hAnsiTheme="minorHAnsi" w:cstheme="minorHAnsi"/>
+          <w:b/>
+          <w:bCs/>
+          <w:color w:val="000000" w:themeColor="text1"/>
+          <w:lang w:val="cs-CZ"/>
+        </w:rPr>
+        <w:t xml:space="preserve"> sort</w:t>
       </w:r>
     </w:p>
     <w:p>
@@ -2365,7 +2562,6 @@
           <w:color w:val="000000" w:themeColor="text1"/>
           <w:lang w:val="cs-CZ"/>
         </w:rPr>
-        <w:lastRenderedPageBreak/>
         <w:t>Časová složitost N log</w:t>
       </w:r>
       <w:r>
@@ -2440,6 +2636,7 @@
           <w:color w:val="000000" w:themeColor="text1"/>
           <w:lang w:val="cs-CZ"/>
         </w:rPr>
+        <w:lastRenderedPageBreak/>
         <w:t>Dále rozděluje pořád prvky</w:t>
       </w:r>
     </w:p>
@@ -2465,7 +2662,25 @@
           <w:color w:val="000000" w:themeColor="text1"/>
           <w:lang w:val="cs-CZ"/>
         </w:rPr>
-        <w:t>Až zbyde pouze dvojice – dva prvky mezi sebou porovná a seřadí</w:t>
+        <w:t xml:space="preserve">Až </w:t>
+      </w:r>
+      <w:proofErr w:type="gramStart"/>
+      <w:r>
+        <w:rPr>
+          <w:rFonts w:asciiTheme="minorHAnsi" w:hAnsiTheme="minorHAnsi" w:cstheme="minorHAnsi"/>
+          <w:color w:val="000000" w:themeColor="text1"/>
+          <w:lang w:val="cs-CZ"/>
+        </w:rPr>
+        <w:t>zbyde</w:t>
+      </w:r>
+      <w:proofErr w:type="gramEnd"/>
+      <w:r>
+        <w:rPr>
+          <w:rFonts w:asciiTheme="minorHAnsi" w:hAnsiTheme="minorHAnsi" w:cstheme="minorHAnsi"/>
+          <w:color w:val="000000" w:themeColor="text1"/>
+          <w:lang w:val="cs-CZ"/>
+        </w:rPr>
+        <w:t xml:space="preserve"> pouze dvojice – dva prvky mezi sebou porovná a seřadí</w:t>
       </w:r>
     </w:p>
     <w:p>
@@ -2529,6 +2744,7 @@
           <w:rFonts w:asciiTheme="minorHAnsi" w:hAnsiTheme="minorHAnsi" w:cstheme="minorHAnsi"/>
           <w:b/>
           <w:bCs/>
+          <w:noProof/>
           <w:color w:val="000000" w:themeColor="text1"/>
           <w:lang w:val="cs-CZ"/>
         </w:rPr>
@@ -2627,15 +2843,27 @@
           <w:lang w:val="cs-CZ"/>
         </w:rPr>
       </w:pPr>
-      <w:r>
-        <w:rPr>
-          <w:rFonts w:asciiTheme="minorHAnsi" w:hAnsiTheme="minorHAnsi" w:cstheme="minorHAnsi"/>
-          <w:b/>
-          <w:bCs/>
-          <w:color w:val="000000" w:themeColor="text1"/>
-          <w:lang w:val="cs-CZ"/>
-        </w:rPr>
-        <w:t>Sleep sort</w:t>
+      <w:proofErr w:type="spellStart"/>
+      <w:r>
+        <w:rPr>
+          <w:rFonts w:asciiTheme="minorHAnsi" w:hAnsiTheme="minorHAnsi" w:cstheme="minorHAnsi"/>
+          <w:b/>
+          <w:bCs/>
+          <w:color w:val="000000" w:themeColor="text1"/>
+          <w:lang w:val="cs-CZ"/>
+        </w:rPr>
+        <w:t>Sleep</w:t>
+      </w:r>
+      <w:proofErr w:type="spellEnd"/>
+      <w:r>
+        <w:rPr>
+          <w:rFonts w:asciiTheme="minorHAnsi" w:hAnsiTheme="minorHAnsi" w:cstheme="minorHAnsi"/>
+          <w:b/>
+          <w:bCs/>
+          <w:color w:val="000000" w:themeColor="text1"/>
+          <w:lang w:val="cs-CZ"/>
+        </w:rPr>
+        <w:t xml:space="preserve"> sort</w:t>
       </w:r>
     </w:p>
     <w:p>
@@ -2700,15 +2928,27 @@
           <w:lang w:val="cs-CZ"/>
         </w:rPr>
       </w:pPr>
-      <w:r>
-        <w:rPr>
-          <w:rFonts w:asciiTheme="minorHAnsi" w:hAnsiTheme="minorHAnsi" w:cstheme="minorHAnsi"/>
-          <w:b/>
-          <w:bCs/>
-          <w:color w:val="000000" w:themeColor="text1"/>
-          <w:lang w:val="cs-CZ"/>
-        </w:rPr>
-        <w:t>Bogo sort</w:t>
+      <w:proofErr w:type="spellStart"/>
+      <w:r>
+        <w:rPr>
+          <w:rFonts w:asciiTheme="minorHAnsi" w:hAnsiTheme="minorHAnsi" w:cstheme="minorHAnsi"/>
+          <w:b/>
+          <w:bCs/>
+          <w:color w:val="000000" w:themeColor="text1"/>
+          <w:lang w:val="cs-CZ"/>
+        </w:rPr>
+        <w:t>Bogo</w:t>
+      </w:r>
+      <w:proofErr w:type="spellEnd"/>
+      <w:r>
+        <w:rPr>
+          <w:rFonts w:asciiTheme="minorHAnsi" w:hAnsiTheme="minorHAnsi" w:cstheme="minorHAnsi"/>
+          <w:b/>
+          <w:bCs/>
+          <w:color w:val="000000" w:themeColor="text1"/>
+          <w:lang w:val="cs-CZ"/>
+        </w:rPr>
+        <w:t xml:space="preserve"> sort</w:t>
       </w:r>
     </w:p>
     <w:p>

</xml_diff>